<commit_message>
Actualización de la definición de proyecto y requerimientos
</commit_message>
<xml_diff>
--- a/1# Semana/Definición de proyecto.docx
+++ b/1# Semana/Definición de proyecto.docx
@@ -1057,14 +1057,6 @@
     <w:p>
       <w:pPr>
         <w:pStyle w:val="Textoindependiente"/>
-        <w:rPr>
-          <w:sz w:val="32"/>
-        </w:rPr>
-      </w:pPr>
-    </w:p>
-    <w:p>
-      <w:pPr>
-        <w:pStyle w:val="Textoindependiente"/>
         <w:spacing w:before="153"/>
         <w:rPr>
           <w:sz w:val="32"/>
@@ -1090,7 +1082,17 @@
         <w:jc w:val="both"/>
       </w:pPr>
       <w:r>
-        <w:t xml:space="preserve">Desarrollar una aplicación que permita reportar y gestionar incidencias de infraestructura pública de forma eficiente y colaborativa entre ciudadanos y </w:t>
+        <w:t>Desarrollar</w:t>
+      </w:r>
+      <w:r>
+        <w:t xml:space="preserve"> </w:t>
+      </w:r>
+      <w:r>
+        <w:t xml:space="preserve">una aplicación </w:t>
+      </w:r>
+      <w:bookmarkStart w:id="3" w:name="_Hlk212997584"/>
+      <w:r>
+        <w:t xml:space="preserve">que permita reportar y gestionar incidencias de infraestructura pública de forma eficiente y colaborativa entre ciudadanos y </w:t>
       </w:r>
       <w:r>
         <w:rPr>
@@ -1099,15 +1101,13 @@
         <w:t>municipalidades.</w:t>
       </w:r>
     </w:p>
+    <w:bookmarkEnd w:id="3"/>
     <w:p>
       <w:pPr>
         <w:pStyle w:val="Textoindependiente"/>
-      </w:pPr>
-    </w:p>
-    <w:p>
-      <w:pPr>
-        <w:pStyle w:val="Textoindependiente"/>
-        <w:spacing w:before="208"/>
+        <w:spacing w:before="267" w:line="376" w:lineRule="auto"/>
+        <w:ind w:left="260" w:right="266"/>
+        <w:jc w:val="both"/>
       </w:pPr>
     </w:p>
     <w:p>
@@ -1115,8 +1115,8 @@
         <w:pStyle w:val="Ttulo1"/>
         <w:ind w:firstLine="260"/>
       </w:pPr>
-      <w:bookmarkStart w:id="3" w:name="Específicos:"/>
-      <w:bookmarkEnd w:id="3"/>
+      <w:bookmarkStart w:id="4" w:name="Específicos:"/>
+      <w:bookmarkEnd w:id="4"/>
       <w:r>
         <w:t>Específicos:</w:t>
       </w:r>
@@ -1968,10 +1968,79 @@
         <w:pStyle w:val="Ttulo1"/>
         <w:ind w:firstLine="360"/>
       </w:pPr>
-      <w:bookmarkStart w:id="4" w:name="Actores_Principales"/>
-      <w:bookmarkStart w:id="5" w:name="Alcance"/>
-      <w:bookmarkEnd w:id="4"/>
+      <w:bookmarkStart w:id="5" w:name="Actores_Principales"/>
+      <w:bookmarkStart w:id="6" w:name="Alcance"/>
       <w:bookmarkEnd w:id="5"/>
+      <w:bookmarkEnd w:id="6"/>
+      <w:r>
+        <w:lastRenderedPageBreak/>
+        <w:t>Antecedentes</w:t>
+      </w:r>
+      <w:r>
+        <w:t xml:space="preserve"> y j</w:t>
+      </w:r>
+      <w:r>
+        <w:t>ustificación</w:t>
+      </w:r>
+    </w:p>
+    <w:p>
+      <w:r>
+        <w:t xml:space="preserve"> </w:t>
+      </w:r>
+    </w:p>
+    <w:p>
+      <w:pPr>
+        <w:ind w:left="360"/>
+      </w:pPr>
+      <w:r>
+        <w:t xml:space="preserve">En Costa Rica esta muy normalizado las anomalías y imperfecciones en la obra pública, desde baches en el asfaltado, hasta problemas más graves como puentes que evidencian deterioro. Y si bien muchas veces se quiere hacer un reporte sobre la situación, a menudo no se realizan tanto porque se desconoce si la municipalidad ya esta al tanto de la situación, como el desconocimiento de la población sobre a quien y como acudir. </w:t>
+      </w:r>
+    </w:p>
+    <w:p>
+      <w:pPr>
+        <w:ind w:left="360"/>
+      </w:pPr>
+    </w:p>
+    <w:p>
+      <w:pPr>
+        <w:ind w:left="360"/>
+      </w:pPr>
+      <w:r>
+        <w:t>Actualmente algunas municipalidades cuentan con paginas dedicadas a la misma, donde se pueden realizar pagos y otros servicios. Sin embargo</w:t>
+      </w:r>
+      <w:r>
+        <w:t xml:space="preserve">, las mismas no cuentan con un apartado para reportes de la ciudadanía, sino que se centran en solucionar otros problemas. </w:t>
+      </w:r>
+    </w:p>
+    <w:p>
+      <w:pPr>
+        <w:ind w:left="360"/>
+      </w:pPr>
+    </w:p>
+    <w:p>
+      <w:pPr>
+        <w:ind w:left="360"/>
+      </w:pPr>
+      <w:r>
+        <w:t xml:space="preserve">Por lo anterior, se desea realizar una aplicación </w:t>
+      </w:r>
+      <w:r>
+        <w:t>que permita reportar y gestionar incidencias de infraestructura pública de forma eficiente y colaborativa entre ciudadanos y municipalidades</w:t>
+      </w:r>
+      <w:r>
+        <w:t xml:space="preserve">, de tal forma que se pueda centralizar los reportes de la población, siendo una forma rápida y eficaz para avisar a las municipalidades, pero además que funcione como medio para que los usuarios estén al tanto de las anomalías. </w:t>
+      </w:r>
+    </w:p>
+    <w:p>
+      <w:pPr>
+        <w:pStyle w:val="Ttulo1"/>
+      </w:pPr>
+    </w:p>
+    <w:p>
+      <w:pPr>
+        <w:pStyle w:val="Ttulo1"/>
+        <w:ind w:firstLine="360"/>
+      </w:pPr>
       <w:r>
         <w:t>Alcance</w:t>
       </w:r>
@@ -2068,18 +2137,564 @@
     </w:p>
     <w:p>
       <w:pPr>
-        <w:ind w:left="260"/>
-        <w:rPr>
-          <w:color w:val="0E4660"/>
-          <w:w w:val="90"/>
-          <w:sz w:val="32"/>
-        </w:rPr>
+        <w:ind w:left="360"/>
       </w:pPr>
     </w:p>
     <w:p>
       <w:pPr>
         <w:pStyle w:val="Ttulo1"/>
         <w:ind w:firstLine="360"/>
+        <w:rPr>
+          <w:lang w:val="es-CR"/>
+        </w:rPr>
+      </w:pPr>
+      <w:r>
+        <w:rPr>
+          <w:lang w:val="es-CR"/>
+        </w:rPr>
+        <w:t>Beneficios</w:t>
+      </w:r>
+    </w:p>
+    <w:p>
+      <w:pPr>
+        <w:ind w:left="360"/>
+        <w:rPr>
+          <w:lang w:val="es-CR"/>
+        </w:rPr>
+      </w:pPr>
+      <w:r>
+        <w:rPr>
+          <w:b/>
+          <w:bCs/>
+          <w:lang w:val="es-CR"/>
+        </w:rPr>
+        <w:t>Para la ciudadanía</w:t>
+      </w:r>
+    </w:p>
+    <w:p>
+      <w:pPr>
+        <w:widowControl/>
+        <w:numPr>
+          <w:ilvl w:val="0"/>
+          <w:numId w:val="5"/>
+        </w:numPr>
+        <w:tabs>
+          <w:tab w:val="clear" w:pos="720"/>
+          <w:tab w:val="num" w:pos="1080"/>
+        </w:tabs>
+        <w:autoSpaceDE/>
+        <w:autoSpaceDN/>
+        <w:spacing w:after="160" w:line="278" w:lineRule="auto"/>
+        <w:ind w:left="1080"/>
+        <w:rPr>
+          <w:lang w:val="es-CR"/>
+        </w:rPr>
+      </w:pPr>
+      <w:r>
+        <w:rPr>
+          <w:b/>
+          <w:bCs/>
+          <w:lang w:val="es-CR"/>
+        </w:rPr>
+        <w:t>Canal único y trazable</w:t>
+      </w:r>
+      <w:r>
+        <w:rPr>
+          <w:lang w:val="es-CR"/>
+        </w:rPr>
+        <w:t xml:space="preserve"> para reportar anomalías con evidencia (foto + GPS), evitando quejas dispersas en redes o llamadas sin seguimiento. </w:t>
+      </w:r>
+    </w:p>
+    <w:p>
+      <w:pPr>
+        <w:pStyle w:val="Prrafodelista"/>
+        <w:widowControl/>
+        <w:numPr>
+          <w:ilvl w:val="0"/>
+          <w:numId w:val="5"/>
+        </w:numPr>
+        <w:tabs>
+          <w:tab w:val="clear" w:pos="720"/>
+          <w:tab w:val="num" w:pos="1080"/>
+        </w:tabs>
+        <w:autoSpaceDE/>
+        <w:autoSpaceDN/>
+        <w:spacing w:after="160" w:line="278" w:lineRule="auto"/>
+        <w:ind w:left="1080"/>
+        <w:contextualSpacing/>
+        <w:rPr>
+          <w:lang w:val="es-CR"/>
+        </w:rPr>
+      </w:pPr>
+      <w:r>
+        <w:rPr>
+          <w:b/>
+          <w:bCs/>
+        </w:rPr>
+        <w:t>Transparencia y confianza</w:t>
+      </w:r>
+      <w:r>
+        <w:t xml:space="preserve">: estado visible del caso (recibido, en gestión, resuelto) y notificaciones al actualizarse. </w:t>
+      </w:r>
+    </w:p>
+    <w:p>
+      <w:pPr>
+        <w:ind w:left="360"/>
+        <w:rPr>
+          <w:lang w:val="es-CR"/>
+        </w:rPr>
+      </w:pPr>
+      <w:r>
+        <w:rPr>
+          <w:b/>
+          <w:bCs/>
+          <w:lang w:val="es-CR"/>
+        </w:rPr>
+        <w:t>Para las municipalidades</w:t>
+      </w:r>
+    </w:p>
+    <w:p>
+      <w:pPr>
+        <w:widowControl/>
+        <w:numPr>
+          <w:ilvl w:val="0"/>
+          <w:numId w:val="6"/>
+        </w:numPr>
+        <w:tabs>
+          <w:tab w:val="clear" w:pos="720"/>
+          <w:tab w:val="num" w:pos="1080"/>
+        </w:tabs>
+        <w:autoSpaceDE/>
+        <w:autoSpaceDN/>
+        <w:spacing w:after="160" w:line="278" w:lineRule="auto"/>
+        <w:ind w:left="1080"/>
+        <w:rPr>
+          <w:lang w:val="es-CR"/>
+        </w:rPr>
+      </w:pPr>
+      <w:r>
+        <w:rPr>
+          <w:b/>
+          <w:bCs/>
+          <w:lang w:val="es-CR"/>
+        </w:rPr>
+        <w:t>Priorización operativa</w:t>
+      </w:r>
+      <w:r>
+        <w:rPr>
+          <w:lang w:val="es-CR"/>
+        </w:rPr>
+        <w:t xml:space="preserve"> por tipo de daño y urgencia, reduciendo tiempos muertos y duplicidad de casos. </w:t>
+      </w:r>
+    </w:p>
+    <w:p>
+      <w:pPr>
+        <w:pStyle w:val="Prrafodelista"/>
+        <w:widowControl/>
+        <w:numPr>
+          <w:ilvl w:val="0"/>
+          <w:numId w:val="6"/>
+        </w:numPr>
+        <w:tabs>
+          <w:tab w:val="clear" w:pos="720"/>
+          <w:tab w:val="num" w:pos="1080"/>
+        </w:tabs>
+        <w:autoSpaceDE/>
+        <w:autoSpaceDN/>
+        <w:spacing w:after="160" w:line="278" w:lineRule="auto"/>
+        <w:ind w:left="1080"/>
+        <w:contextualSpacing/>
+        <w:rPr>
+          <w:lang w:val="es-CR"/>
+        </w:rPr>
+      </w:pPr>
+      <w:r>
+        <w:rPr>
+          <w:b/>
+          <w:bCs/>
+        </w:rPr>
+        <w:lastRenderedPageBreak/>
+        <w:t>Tablero de control</w:t>
+      </w:r>
+      <w:r>
+        <w:t xml:space="preserve"> con estadísticos para planificación de cuadrillas, presupuestos y mantenimiento preventivo. </w:t>
+      </w:r>
+    </w:p>
+    <w:p>
+      <w:pPr>
+        <w:ind w:left="360"/>
+        <w:rPr>
+          <w:lang w:val="es-CR"/>
+        </w:rPr>
+      </w:pPr>
+      <w:r>
+        <w:rPr>
+          <w:b/>
+          <w:bCs/>
+          <w:lang w:val="es-CR"/>
+        </w:rPr>
+        <w:t>Para el ecosistema público</w:t>
+      </w:r>
+    </w:p>
+    <w:p>
+      <w:pPr>
+        <w:widowControl/>
+        <w:numPr>
+          <w:ilvl w:val="0"/>
+          <w:numId w:val="7"/>
+        </w:numPr>
+        <w:tabs>
+          <w:tab w:val="clear" w:pos="720"/>
+          <w:tab w:val="num" w:pos="1080"/>
+        </w:tabs>
+        <w:autoSpaceDE/>
+        <w:autoSpaceDN/>
+        <w:spacing w:after="160" w:line="278" w:lineRule="auto"/>
+        <w:ind w:left="1080"/>
+        <w:rPr>
+          <w:lang w:val="es-CR"/>
+        </w:rPr>
+      </w:pPr>
+      <w:r>
+        <w:rPr>
+          <w:b/>
+          <w:bCs/>
+          <w:lang w:val="es-CR"/>
+        </w:rPr>
+        <w:t>Participación ciudadana efectiva</w:t>
+      </w:r>
+      <w:r>
+        <w:rPr>
+          <w:lang w:val="es-CR"/>
+        </w:rPr>
+        <w:t xml:space="preserve"> y </w:t>
+      </w:r>
+      <w:r>
+        <w:rPr>
+          <w:b/>
+          <w:bCs/>
+          <w:lang w:val="es-CR"/>
+        </w:rPr>
+        <w:t>mejora de la seguridad vial</w:t>
+      </w:r>
+      <w:r>
+        <w:rPr>
+          <w:lang w:val="es-CR"/>
+        </w:rPr>
+        <w:t xml:space="preserve"> (señalización, baches, desagües), alineado con la idea de “reporte y seguimiento de situaciones en la ciudad”</w:t>
+      </w:r>
+      <w:r>
+        <w:rPr>
+          <w:lang w:val="es-CR"/>
+        </w:rPr>
+        <w:t>.</w:t>
+      </w:r>
+    </w:p>
+    <w:p>
+      <w:pPr>
+        <w:pStyle w:val="Prrafodelista"/>
+        <w:widowControl/>
+        <w:numPr>
+          <w:ilvl w:val="0"/>
+          <w:numId w:val="7"/>
+        </w:numPr>
+        <w:tabs>
+          <w:tab w:val="clear" w:pos="720"/>
+          <w:tab w:val="num" w:pos="1080"/>
+        </w:tabs>
+        <w:autoSpaceDE/>
+        <w:autoSpaceDN/>
+        <w:spacing w:after="160" w:line="278" w:lineRule="auto"/>
+        <w:ind w:left="1080"/>
+        <w:contextualSpacing/>
+        <w:rPr>
+          <w:lang w:val="es-CR"/>
+        </w:rPr>
+      </w:pPr>
+      <w:r>
+        <w:rPr>
+          <w:b/>
+          <w:bCs/>
+        </w:rPr>
+        <w:t>Escalabilidad tecnológica</w:t>
+      </w:r>
+      <w:r>
+        <w:t>:</w:t>
+      </w:r>
+      <w:r>
+        <w:t xml:space="preserve"> base para versiones futuras con IA (detección de baches en imágenes) y uso de nube/mapas.</w:t>
+      </w:r>
+      <w:r>
+        <w:t xml:space="preserve"> </w:t>
+      </w:r>
+    </w:p>
+    <w:p>
+      <w:pPr>
+        <w:rPr>
+          <w:lang w:val="es-CR"/>
+        </w:rPr>
+      </w:pPr>
+    </w:p>
+    <w:p>
+      <w:pPr>
+        <w:pStyle w:val="Ttulo1"/>
+        <w:rPr>
+          <w:lang w:val="es-CR"/>
+        </w:rPr>
+      </w:pPr>
+    </w:p>
+    <w:p>
+      <w:pPr>
+        <w:pStyle w:val="Ttulo1"/>
+        <w:rPr>
+          <w:lang w:val="es-CR"/>
+        </w:rPr>
+      </w:pPr>
+    </w:p>
+    <w:p>
+      <w:pPr>
+        <w:pStyle w:val="Ttulo1"/>
+        <w:rPr>
+          <w:lang w:val="es-CR"/>
+        </w:rPr>
+      </w:pPr>
+    </w:p>
+    <w:p>
+      <w:pPr>
+        <w:pStyle w:val="Ttulo1"/>
+        <w:rPr>
+          <w:lang w:val="es-CR"/>
+        </w:rPr>
+      </w:pPr>
+      <w:r>
+        <w:rPr>
+          <w:lang w:val="es-CR"/>
+        </w:rPr>
+        <w:t>Supuestos</w:t>
+      </w:r>
+    </w:p>
+    <w:p>
+      <w:pPr>
+        <w:rPr>
+          <w:lang w:val="es-CR"/>
+        </w:rPr>
+      </w:pPr>
+    </w:p>
+    <w:p>
+      <w:pPr>
+        <w:rPr>
+          <w:lang w:val="es-CR"/>
+        </w:rPr>
+      </w:pPr>
+      <w:r>
+        <w:rPr>
+          <w:b/>
+          <w:bCs/>
+          <w:lang w:val="es-CR"/>
+        </w:rPr>
+        <w:t>Operativos e institucionales</w:t>
+      </w:r>
+    </w:p>
+    <w:p>
+      <w:pPr>
+        <w:pStyle w:val="Prrafodelista"/>
+        <w:widowControl/>
+        <w:numPr>
+          <w:ilvl w:val="0"/>
+          <w:numId w:val="8"/>
+        </w:numPr>
+        <w:autoSpaceDE/>
+        <w:autoSpaceDN/>
+        <w:spacing w:after="160" w:line="278" w:lineRule="auto"/>
+        <w:contextualSpacing/>
+        <w:rPr>
+          <w:lang w:val="es-CR"/>
+        </w:rPr>
+      </w:pPr>
+      <w:r>
+        <w:t>Las municipalidades participantes designan funcionarios para recibir, clasificar y actualizar estados dentro del sistema (horario hábil).</w:t>
+      </w:r>
+    </w:p>
+    <w:p>
+      <w:pPr>
+        <w:pStyle w:val="Prrafodelista"/>
+        <w:widowControl/>
+        <w:numPr>
+          <w:ilvl w:val="0"/>
+          <w:numId w:val="8"/>
+        </w:numPr>
+        <w:autoSpaceDE/>
+        <w:autoSpaceDN/>
+        <w:spacing w:after="160" w:line="278" w:lineRule="auto"/>
+        <w:contextualSpacing/>
+        <w:rPr>
+          <w:lang w:val="es-CR"/>
+        </w:rPr>
+      </w:pPr>
+      <w:r>
+        <w:t>Se acuerdan categorías de incidentes y criterios de prioridad (crítico, alto, medio, bajo) antes del piloto.</w:t>
+      </w:r>
+    </w:p>
+    <w:p>
+      <w:pPr>
+        <w:pStyle w:val="Prrafodelista"/>
+        <w:widowControl/>
+        <w:numPr>
+          <w:ilvl w:val="0"/>
+          <w:numId w:val="8"/>
+        </w:numPr>
+        <w:autoSpaceDE/>
+        <w:autoSpaceDN/>
+        <w:spacing w:after="160" w:line="278" w:lineRule="auto"/>
+        <w:contextualSpacing/>
+        <w:rPr>
+          <w:lang w:val="es-CR"/>
+        </w:rPr>
+      </w:pPr>
+      <w:r>
+        <w:t>Existe un proceso mínimo de atención: recepción → validación → asignación → intervención → cierre, con SLA de primera respuesta definido para el piloto.</w:t>
+      </w:r>
+    </w:p>
+    <w:p>
+      <w:pPr>
+        <w:rPr>
+          <w:b/>
+          <w:bCs/>
+        </w:rPr>
+      </w:pPr>
+      <w:r>
+        <w:rPr>
+          <w:b/>
+          <w:bCs/>
+        </w:rPr>
+        <w:t>De datos y calidad</w:t>
+      </w:r>
+    </w:p>
+    <w:p>
+      <w:pPr>
+        <w:pStyle w:val="Prrafodelista"/>
+        <w:widowControl/>
+        <w:numPr>
+          <w:ilvl w:val="0"/>
+          <w:numId w:val="8"/>
+        </w:numPr>
+        <w:autoSpaceDE/>
+        <w:autoSpaceDN/>
+        <w:spacing w:after="160" w:line="278" w:lineRule="auto"/>
+        <w:contextualSpacing/>
+        <w:rPr>
+          <w:lang w:val="es-CR"/>
+        </w:rPr>
+      </w:pPr>
+      <w:r>
+        <w:t>Se dispone de catálogo de tipos de incidente y taxonomía de severidad consensuados para el piloto.</w:t>
+      </w:r>
+    </w:p>
+    <w:p>
+      <w:pPr>
+        <w:pStyle w:val="Prrafodelista"/>
+        <w:widowControl/>
+        <w:numPr>
+          <w:ilvl w:val="0"/>
+          <w:numId w:val="8"/>
+        </w:numPr>
+        <w:autoSpaceDE/>
+        <w:autoSpaceDN/>
+        <w:spacing w:after="160" w:line="278" w:lineRule="auto"/>
+        <w:contextualSpacing/>
+        <w:rPr>
+          <w:lang w:val="es-CR"/>
+        </w:rPr>
+      </w:pPr>
+      <w:r>
+        <w:t>Las municipalidades proveen o validan capas geográficas (cantón/distrito/barrio) para asignación correcta por ubicación.</w:t>
+      </w:r>
+    </w:p>
+    <w:p>
+      <w:pPr>
+        <w:rPr>
+          <w:b/>
+          <w:bCs/>
+          <w:lang w:val="es-CR"/>
+        </w:rPr>
+      </w:pPr>
+      <w:r>
+        <w:rPr>
+          <w:b/>
+          <w:bCs/>
+          <w:lang w:val="es-CR"/>
+        </w:rPr>
+        <w:t>Usuarios</w:t>
+      </w:r>
+    </w:p>
+    <w:p>
+      <w:pPr>
+        <w:pStyle w:val="Prrafodelista"/>
+        <w:widowControl/>
+        <w:numPr>
+          <w:ilvl w:val="0"/>
+          <w:numId w:val="8"/>
+        </w:numPr>
+        <w:autoSpaceDE/>
+        <w:autoSpaceDN/>
+        <w:spacing w:after="160" w:line="278" w:lineRule="auto"/>
+        <w:contextualSpacing/>
+        <w:rPr>
+          <w:lang w:val="es-CR"/>
+        </w:rPr>
+      </w:pPr>
+      <w:r>
+        <w:t xml:space="preserve">Los usuarios aceptan términos y política de datos; las fotos no incluirán información personal sensible no necesaria para el trámite (principio de minimización). </w:t>
+      </w:r>
+      <w:r>
+        <w:rPr>
+          <w:i/>
+          <w:iCs/>
+        </w:rPr>
+        <w:t>(Marco general de buenas prácticas; se detallará en Requisitos No Funcionales y Anexos.)</w:t>
+      </w:r>
+    </w:p>
+    <w:p>
+      <w:pPr>
+        <w:pStyle w:val="Prrafodelista"/>
+        <w:widowControl/>
+        <w:numPr>
+          <w:ilvl w:val="0"/>
+          <w:numId w:val="8"/>
+        </w:numPr>
+        <w:autoSpaceDE/>
+        <w:autoSpaceDN/>
+        <w:spacing w:after="160" w:line="278" w:lineRule="auto"/>
+        <w:contextualSpacing/>
+        <w:rPr>
+          <w:lang w:val="es-CR"/>
+        </w:rPr>
+      </w:pPr>
+      <w:r>
+        <w:rPr>
+          <w:i/>
+          <w:iCs/>
+        </w:rPr>
+        <w:t>Se espera que la población use este sistema con responsabilidad, para evitar reportes que no vienen al caso o que no son útiles para la municipalidad ni beneficiosos para sí mismos.</w:t>
+      </w:r>
+    </w:p>
+    <w:p>
+      <w:pPr>
+        <w:pStyle w:val="Prrafodelista"/>
+        <w:widowControl/>
+        <w:autoSpaceDE/>
+        <w:autoSpaceDN/>
+        <w:spacing w:after="160" w:line="278" w:lineRule="auto"/>
+        <w:ind w:left="720" w:firstLine="0"/>
+        <w:contextualSpacing/>
+        <w:rPr>
+          <w:lang w:val="es-CR"/>
+        </w:rPr>
+      </w:pPr>
+    </w:p>
+    <w:p>
+      <w:pPr>
+        <w:pStyle w:val="Ttulo1"/>
       </w:pPr>
       <w:r>
         <w:rPr>
@@ -2091,7 +2706,15 @@
         <w:t>Principales</w:t>
       </w:r>
       <w:r>
-        <w:t xml:space="preserve"> (Stakeholders)</w:t>
+        <w:t xml:space="preserve"> (</w:t>
+      </w:r>
+      <w:proofErr w:type="spellStart"/>
+      <w:r>
+        <w:t>Stakeholders</w:t>
+      </w:r>
+      <w:proofErr w:type="spellEnd"/>
+      <w:r>
+        <w:t>)</w:t>
       </w:r>
     </w:p>
     <w:p>
@@ -2260,20 +2883,13 @@
         <w:rPr>
           <w:sz w:val="24"/>
         </w:rPr>
-        <w:t>Funcionario</w:t>
-      </w:r>
-      <w:r>
-        <w:rPr>
-          <w:spacing w:val="-19"/>
-          <w:sz w:val="24"/>
-        </w:rPr>
-        <w:t xml:space="preserve"> </w:t>
-      </w:r>
-      <w:r>
-        <w:rPr>
-          <w:sz w:val="24"/>
-        </w:rPr>
-        <w:t>Municipal:</w:t>
+        <w:t xml:space="preserve"> </w:t>
+      </w:r>
+      <w:r>
+        <w:rPr>
+          <w:sz w:val="24"/>
+        </w:rPr>
+        <w:t>:</w:t>
       </w:r>
       <w:r>
         <w:rPr>
@@ -2443,6 +3059,7 @@
         <w:rPr>
           <w:sz w:val="24"/>
         </w:rPr>
+        <w:lastRenderedPageBreak/>
         <w:t>Administrador</w:t>
       </w:r>
       <w:r>
@@ -2575,10 +3192,10 @@
           <w:cols w:space="720"/>
         </w:sectPr>
       </w:pPr>
-      <w:bookmarkStart w:id="6" w:name="Tecnologías_sugeridas"/>
-      <w:bookmarkStart w:id="7" w:name="Diagrama_de_Empatía_-_Ciudadano"/>
-      <w:bookmarkEnd w:id="6"/>
+      <w:bookmarkStart w:id="7" w:name="Tecnologías_sugeridas"/>
+      <w:bookmarkStart w:id="8" w:name="Diagrama_de_Empatía_-_Ciudadano"/>
       <w:bookmarkEnd w:id="7"/>
+      <w:bookmarkEnd w:id="8"/>
     </w:p>
     <w:p>
       <w:pPr>
@@ -2587,8 +3204,8 @@
           <w:sz w:val="5"/>
         </w:rPr>
       </w:pPr>
-      <w:bookmarkStart w:id="8" w:name="Modelo_conceptual"/>
-      <w:bookmarkEnd w:id="8"/>
+      <w:bookmarkStart w:id="9" w:name="Modelo_conceptual"/>
+      <w:bookmarkEnd w:id="9"/>
     </w:p>
     <w:sectPr>
       <w:pgSz w:w="12240" w:h="15840"/>
@@ -2602,6 +3219,155 @@
 <file path=word/numbering.xml><?xml version="1.0" encoding="utf-8"?>
 <w:numbering xmlns:wpc="http://schemas.microsoft.com/office/word/2010/wordprocessingCanvas" xmlns:cx="http://schemas.microsoft.com/office/drawing/2014/chartex" xmlns:cx1="http://schemas.microsoft.com/office/drawing/2015/9/8/chartex" xmlns:cx2="http://schemas.microsoft.com/office/drawing/2015/10/21/chartex" xmlns:cx3="http://schemas.microsoft.com/office/drawing/2016/5/9/chartex" xmlns:cx4="http://schemas.microsoft.com/office/drawing/2016/5/10/chartex" xmlns:cx5="http://schemas.microsoft.com/office/drawing/2016/5/11/chartex" xmlns:cx6="http://schemas.microsoft.com/office/drawing/2016/5/12/chartex" xmlns:cx7="http://schemas.microsoft.com/office/drawing/2016/5/13/chartex" xmlns:cx8="http://schemas.microsoft.com/office/drawing/2016/5/14/chartex" xmlns:mc="http://schemas.openxmlformats.org/markup-compatibility/2006" xmlns:aink="http://schemas.microsoft.com/office/drawing/2016/ink" xmlns:am3d="http://schemas.microsoft.com/office/drawing/2017/model3d" xmlns:o="urn:schemas-microsoft-com:office:office" xmlns:oel="http://schemas.microsoft.com/office/2019/extlst" xmlns:r="http://schemas.openxmlformats.org/officeDocument/2006/relationships" xmlns:m="http://schemas.openxmlformats.org/officeDocument/2006/math" xmlns:v="urn:schemas-microsoft-com:vml" xmlns:wp14="http://schemas.microsoft.com/office/word/2010/wordprocessingDrawing" xmlns:wp="http://schemas.openxmlformats.org/drawingml/2006/wordprocessingDrawing" xmlns:w10="urn:schemas-microsoft-com:office:word" xmlns:w="http://schemas.openxmlformats.org/wordprocessingml/2006/main" xmlns:w14="http://schemas.microsoft.com/office/word/2010/wordml" xmlns:w15="http://schemas.microsoft.com/office/word/2012/wordml" xmlns:w16cex="http://schemas.microsoft.com/office/word/2018/wordml/cex" xmlns:w16cid="http://schemas.microsoft.com/office/word/2016/wordml/cid" xmlns:w16="http://schemas.microsoft.com/office/word/2018/wordml" xmlns:w16du="http://schemas.microsoft.com/office/word/2023/wordml/word16du" xmlns:w16sdtdh="http://schemas.microsoft.com/office/word/2020/wordml/sdtdatahash" xmlns:w16sdtfl="http://schemas.microsoft.com/office/word/2024/wordml/sdtformatlock" xmlns:w16se="http://schemas.microsoft.com/office/word/2015/wordml/symex" xmlns:wpg="http://schemas.microsoft.com/office/word/2010/wordprocessingGroup" xmlns:wpi="http://schemas.microsoft.com/office/word/2010/wordprocessingInk" xmlns:wne="http://schemas.microsoft.com/office/word/2006/wordml" xmlns:wps="http://schemas.microsoft.com/office/word/2010/wordprocessingShape" mc:Ignorable="w14 w15 w16se w16cid w16 w16cex w16sdtdh w16sdtfl w16du wp14">
   <w:abstractNum w:abstractNumId="0" w15:restartNumberingAfterBreak="0">
+    <w:nsid w:val="37A43D18"/>
+    <w:multiLevelType w:val="multilevel"/>
+    <w:tmpl w:val="DC60DB6E"/>
+    <w:lvl w:ilvl="0">
+      <w:start w:val="1"/>
+      <w:numFmt w:val="bullet"/>
+      <w:lvlText w:val=""/>
+      <w:lvlJc w:val="left"/>
+      <w:pPr>
+        <w:tabs>
+          <w:tab w:val="num" w:pos="720"/>
+        </w:tabs>
+        <w:ind w:left="720" w:hanging="360"/>
+      </w:pPr>
+      <w:rPr>
+        <w:rFonts w:ascii="Symbol" w:hAnsi="Symbol" w:hint="default"/>
+        <w:sz w:val="20"/>
+      </w:rPr>
+    </w:lvl>
+    <w:lvl w:ilvl="1" w:tentative="1">
+      <w:start w:val="1"/>
+      <w:numFmt w:val="bullet"/>
+      <w:lvlText w:val="o"/>
+      <w:lvlJc w:val="left"/>
+      <w:pPr>
+        <w:tabs>
+          <w:tab w:val="num" w:pos="1440"/>
+        </w:tabs>
+        <w:ind w:left="1440" w:hanging="360"/>
+      </w:pPr>
+      <w:rPr>
+        <w:rFonts w:ascii="Courier New" w:hAnsi="Courier New" w:hint="default"/>
+        <w:sz w:val="20"/>
+      </w:rPr>
+    </w:lvl>
+    <w:lvl w:ilvl="2" w:tentative="1">
+      <w:start w:val="1"/>
+      <w:numFmt w:val="bullet"/>
+      <w:lvlText w:val=""/>
+      <w:lvlJc w:val="left"/>
+      <w:pPr>
+        <w:tabs>
+          <w:tab w:val="num" w:pos="2160"/>
+        </w:tabs>
+        <w:ind w:left="2160" w:hanging="360"/>
+      </w:pPr>
+      <w:rPr>
+        <w:rFonts w:ascii="Wingdings" w:hAnsi="Wingdings" w:hint="default"/>
+        <w:sz w:val="20"/>
+      </w:rPr>
+    </w:lvl>
+    <w:lvl w:ilvl="3" w:tentative="1">
+      <w:start w:val="1"/>
+      <w:numFmt w:val="bullet"/>
+      <w:lvlText w:val=""/>
+      <w:lvlJc w:val="left"/>
+      <w:pPr>
+        <w:tabs>
+          <w:tab w:val="num" w:pos="2880"/>
+        </w:tabs>
+        <w:ind w:left="2880" w:hanging="360"/>
+      </w:pPr>
+      <w:rPr>
+        <w:rFonts w:ascii="Wingdings" w:hAnsi="Wingdings" w:hint="default"/>
+        <w:sz w:val="20"/>
+      </w:rPr>
+    </w:lvl>
+    <w:lvl w:ilvl="4" w:tentative="1">
+      <w:start w:val="1"/>
+      <w:numFmt w:val="bullet"/>
+      <w:lvlText w:val=""/>
+      <w:lvlJc w:val="left"/>
+      <w:pPr>
+        <w:tabs>
+          <w:tab w:val="num" w:pos="3600"/>
+        </w:tabs>
+        <w:ind w:left="3600" w:hanging="360"/>
+      </w:pPr>
+      <w:rPr>
+        <w:rFonts w:ascii="Wingdings" w:hAnsi="Wingdings" w:hint="default"/>
+        <w:sz w:val="20"/>
+      </w:rPr>
+    </w:lvl>
+    <w:lvl w:ilvl="5" w:tentative="1">
+      <w:start w:val="1"/>
+      <w:numFmt w:val="bullet"/>
+      <w:lvlText w:val=""/>
+      <w:lvlJc w:val="left"/>
+      <w:pPr>
+        <w:tabs>
+          <w:tab w:val="num" w:pos="4320"/>
+        </w:tabs>
+        <w:ind w:left="4320" w:hanging="360"/>
+      </w:pPr>
+      <w:rPr>
+        <w:rFonts w:ascii="Wingdings" w:hAnsi="Wingdings" w:hint="default"/>
+        <w:sz w:val="20"/>
+      </w:rPr>
+    </w:lvl>
+    <w:lvl w:ilvl="6" w:tentative="1">
+      <w:start w:val="1"/>
+      <w:numFmt w:val="bullet"/>
+      <w:lvlText w:val=""/>
+      <w:lvlJc w:val="left"/>
+      <w:pPr>
+        <w:tabs>
+          <w:tab w:val="num" w:pos="5040"/>
+        </w:tabs>
+        <w:ind w:left="5040" w:hanging="360"/>
+      </w:pPr>
+      <w:rPr>
+        <w:rFonts w:ascii="Wingdings" w:hAnsi="Wingdings" w:hint="default"/>
+        <w:sz w:val="20"/>
+      </w:rPr>
+    </w:lvl>
+    <w:lvl w:ilvl="7" w:tentative="1">
+      <w:start w:val="1"/>
+      <w:numFmt w:val="bullet"/>
+      <w:lvlText w:val=""/>
+      <w:lvlJc w:val="left"/>
+      <w:pPr>
+        <w:tabs>
+          <w:tab w:val="num" w:pos="5760"/>
+        </w:tabs>
+        <w:ind w:left="5760" w:hanging="360"/>
+      </w:pPr>
+      <w:rPr>
+        <w:rFonts w:ascii="Wingdings" w:hAnsi="Wingdings" w:hint="default"/>
+        <w:sz w:val="20"/>
+      </w:rPr>
+    </w:lvl>
+    <w:lvl w:ilvl="8" w:tentative="1">
+      <w:start w:val="1"/>
+      <w:numFmt w:val="bullet"/>
+      <w:lvlText w:val=""/>
+      <w:lvlJc w:val="left"/>
+      <w:pPr>
+        <w:tabs>
+          <w:tab w:val="num" w:pos="6480"/>
+        </w:tabs>
+        <w:ind w:left="6480" w:hanging="360"/>
+      </w:pPr>
+      <w:rPr>
+        <w:rFonts w:ascii="Wingdings" w:hAnsi="Wingdings" w:hint="default"/>
+        <w:sz w:val="20"/>
+      </w:rPr>
+    </w:lvl>
+  </w:abstractNum>
+  <w:abstractNum w:abstractNumId="1" w15:restartNumberingAfterBreak="0">
     <w:nsid w:val="435675ED"/>
     <w:multiLevelType w:val="hybridMultilevel"/>
     <w:tmpl w:val="82849762"/>
@@ -2722,7 +3488,246 @@
       </w:rPr>
     </w:lvl>
   </w:abstractNum>
-  <w:abstractNum w:abstractNumId="1" w15:restartNumberingAfterBreak="0">
+  <w:abstractNum w:abstractNumId="2" w15:restartNumberingAfterBreak="0">
+    <w:nsid w:val="44605C3A"/>
+    <w:multiLevelType w:val="multilevel"/>
+    <w:tmpl w:val="DC60DB6E"/>
+    <w:lvl w:ilvl="0">
+      <w:start w:val="1"/>
+      <w:numFmt w:val="bullet"/>
+      <w:lvlText w:val=""/>
+      <w:lvlJc w:val="left"/>
+      <w:pPr>
+        <w:tabs>
+          <w:tab w:val="num" w:pos="720"/>
+        </w:tabs>
+        <w:ind w:left="720" w:hanging="360"/>
+      </w:pPr>
+      <w:rPr>
+        <w:rFonts w:ascii="Symbol" w:hAnsi="Symbol" w:hint="default"/>
+        <w:sz w:val="20"/>
+      </w:rPr>
+    </w:lvl>
+    <w:lvl w:ilvl="1" w:tentative="1">
+      <w:start w:val="1"/>
+      <w:numFmt w:val="bullet"/>
+      <w:lvlText w:val="o"/>
+      <w:lvlJc w:val="left"/>
+      <w:pPr>
+        <w:tabs>
+          <w:tab w:val="num" w:pos="1440"/>
+        </w:tabs>
+        <w:ind w:left="1440" w:hanging="360"/>
+      </w:pPr>
+      <w:rPr>
+        <w:rFonts w:ascii="Courier New" w:hAnsi="Courier New" w:hint="default"/>
+        <w:sz w:val="20"/>
+      </w:rPr>
+    </w:lvl>
+    <w:lvl w:ilvl="2" w:tentative="1">
+      <w:start w:val="1"/>
+      <w:numFmt w:val="bullet"/>
+      <w:lvlText w:val=""/>
+      <w:lvlJc w:val="left"/>
+      <w:pPr>
+        <w:tabs>
+          <w:tab w:val="num" w:pos="2160"/>
+        </w:tabs>
+        <w:ind w:left="2160" w:hanging="360"/>
+      </w:pPr>
+      <w:rPr>
+        <w:rFonts w:ascii="Wingdings" w:hAnsi="Wingdings" w:hint="default"/>
+        <w:sz w:val="20"/>
+      </w:rPr>
+    </w:lvl>
+    <w:lvl w:ilvl="3" w:tentative="1">
+      <w:start w:val="1"/>
+      <w:numFmt w:val="bullet"/>
+      <w:lvlText w:val=""/>
+      <w:lvlJc w:val="left"/>
+      <w:pPr>
+        <w:tabs>
+          <w:tab w:val="num" w:pos="2880"/>
+        </w:tabs>
+        <w:ind w:left="2880" w:hanging="360"/>
+      </w:pPr>
+      <w:rPr>
+        <w:rFonts w:ascii="Wingdings" w:hAnsi="Wingdings" w:hint="default"/>
+        <w:sz w:val="20"/>
+      </w:rPr>
+    </w:lvl>
+    <w:lvl w:ilvl="4" w:tentative="1">
+      <w:start w:val="1"/>
+      <w:numFmt w:val="bullet"/>
+      <w:lvlText w:val=""/>
+      <w:lvlJc w:val="left"/>
+      <w:pPr>
+        <w:tabs>
+          <w:tab w:val="num" w:pos="3600"/>
+        </w:tabs>
+        <w:ind w:left="3600" w:hanging="360"/>
+      </w:pPr>
+      <w:rPr>
+        <w:rFonts w:ascii="Wingdings" w:hAnsi="Wingdings" w:hint="default"/>
+        <w:sz w:val="20"/>
+      </w:rPr>
+    </w:lvl>
+    <w:lvl w:ilvl="5" w:tentative="1">
+      <w:start w:val="1"/>
+      <w:numFmt w:val="bullet"/>
+      <w:lvlText w:val=""/>
+      <w:lvlJc w:val="left"/>
+      <w:pPr>
+        <w:tabs>
+          <w:tab w:val="num" w:pos="4320"/>
+        </w:tabs>
+        <w:ind w:left="4320" w:hanging="360"/>
+      </w:pPr>
+      <w:rPr>
+        <w:rFonts w:ascii="Wingdings" w:hAnsi="Wingdings" w:hint="default"/>
+        <w:sz w:val="20"/>
+      </w:rPr>
+    </w:lvl>
+    <w:lvl w:ilvl="6" w:tentative="1">
+      <w:start w:val="1"/>
+      <w:numFmt w:val="bullet"/>
+      <w:lvlText w:val=""/>
+      <w:lvlJc w:val="left"/>
+      <w:pPr>
+        <w:tabs>
+          <w:tab w:val="num" w:pos="5040"/>
+        </w:tabs>
+        <w:ind w:left="5040" w:hanging="360"/>
+      </w:pPr>
+      <w:rPr>
+        <w:rFonts w:ascii="Wingdings" w:hAnsi="Wingdings" w:hint="default"/>
+        <w:sz w:val="20"/>
+      </w:rPr>
+    </w:lvl>
+    <w:lvl w:ilvl="7" w:tentative="1">
+      <w:start w:val="1"/>
+      <w:numFmt w:val="bullet"/>
+      <w:lvlText w:val=""/>
+      <w:lvlJc w:val="left"/>
+      <w:pPr>
+        <w:tabs>
+          <w:tab w:val="num" w:pos="5760"/>
+        </w:tabs>
+        <w:ind w:left="5760" w:hanging="360"/>
+      </w:pPr>
+      <w:rPr>
+        <w:rFonts w:ascii="Wingdings" w:hAnsi="Wingdings" w:hint="default"/>
+        <w:sz w:val="20"/>
+      </w:rPr>
+    </w:lvl>
+    <w:lvl w:ilvl="8" w:tentative="1">
+      <w:start w:val="1"/>
+      <w:numFmt w:val="bullet"/>
+      <w:lvlText w:val=""/>
+      <w:lvlJc w:val="left"/>
+      <w:pPr>
+        <w:tabs>
+          <w:tab w:val="num" w:pos="6480"/>
+        </w:tabs>
+        <w:ind w:left="6480" w:hanging="360"/>
+      </w:pPr>
+      <w:rPr>
+        <w:rFonts w:ascii="Wingdings" w:hAnsi="Wingdings" w:hint="default"/>
+        <w:sz w:val="20"/>
+      </w:rPr>
+    </w:lvl>
+  </w:abstractNum>
+  <w:abstractNum w:abstractNumId="3" w15:restartNumberingAfterBreak="0">
+    <w:nsid w:val="4D812603"/>
+    <w:multiLevelType w:val="hybridMultilevel"/>
+    <w:tmpl w:val="DA5A558C"/>
+    <w:lvl w:ilvl="0" w:tplc="03448596">
+      <w:start w:val="1"/>
+      <w:numFmt w:val="decimal"/>
+      <w:lvlText w:val="%1."/>
+      <w:lvlJc w:val="left"/>
+      <w:pPr>
+        <w:ind w:left="720" w:hanging="360"/>
+      </w:pPr>
+      <w:rPr>
+        <w:b w:val="0"/>
+        <w:bCs w:val="0"/>
+      </w:rPr>
+    </w:lvl>
+    <w:lvl w:ilvl="1" w:tplc="140A0019" w:tentative="1">
+      <w:start w:val="1"/>
+      <w:numFmt w:val="lowerLetter"/>
+      <w:lvlText w:val="%2."/>
+      <w:lvlJc w:val="left"/>
+      <w:pPr>
+        <w:ind w:left="1440" w:hanging="360"/>
+      </w:pPr>
+    </w:lvl>
+    <w:lvl w:ilvl="2" w:tplc="140A001B" w:tentative="1">
+      <w:start w:val="1"/>
+      <w:numFmt w:val="lowerRoman"/>
+      <w:lvlText w:val="%3."/>
+      <w:lvlJc w:val="right"/>
+      <w:pPr>
+        <w:ind w:left="2160" w:hanging="180"/>
+      </w:pPr>
+    </w:lvl>
+    <w:lvl w:ilvl="3" w:tplc="140A000F" w:tentative="1">
+      <w:start w:val="1"/>
+      <w:numFmt w:val="decimal"/>
+      <w:lvlText w:val="%4."/>
+      <w:lvlJc w:val="left"/>
+      <w:pPr>
+        <w:ind w:left="2880" w:hanging="360"/>
+      </w:pPr>
+    </w:lvl>
+    <w:lvl w:ilvl="4" w:tplc="140A0019" w:tentative="1">
+      <w:start w:val="1"/>
+      <w:numFmt w:val="lowerLetter"/>
+      <w:lvlText w:val="%5."/>
+      <w:lvlJc w:val="left"/>
+      <w:pPr>
+        <w:ind w:left="3600" w:hanging="360"/>
+      </w:pPr>
+    </w:lvl>
+    <w:lvl w:ilvl="5" w:tplc="140A001B" w:tentative="1">
+      <w:start w:val="1"/>
+      <w:numFmt w:val="lowerRoman"/>
+      <w:lvlText w:val="%6."/>
+      <w:lvlJc w:val="right"/>
+      <w:pPr>
+        <w:ind w:left="4320" w:hanging="180"/>
+      </w:pPr>
+    </w:lvl>
+    <w:lvl w:ilvl="6" w:tplc="140A000F" w:tentative="1">
+      <w:start w:val="1"/>
+      <w:numFmt w:val="decimal"/>
+      <w:lvlText w:val="%7."/>
+      <w:lvlJc w:val="left"/>
+      <w:pPr>
+        <w:ind w:left="5040" w:hanging="360"/>
+      </w:pPr>
+    </w:lvl>
+    <w:lvl w:ilvl="7" w:tplc="140A0019" w:tentative="1">
+      <w:start w:val="1"/>
+      <w:numFmt w:val="lowerLetter"/>
+      <w:lvlText w:val="%8."/>
+      <w:lvlJc w:val="left"/>
+      <w:pPr>
+        <w:ind w:left="5760" w:hanging="360"/>
+      </w:pPr>
+    </w:lvl>
+    <w:lvl w:ilvl="8" w:tplc="140A001B" w:tentative="1">
+      <w:start w:val="1"/>
+      <w:numFmt w:val="lowerRoman"/>
+      <w:lvlText w:val="%9."/>
+      <w:lvlJc w:val="right"/>
+      <w:pPr>
+        <w:ind w:left="6480" w:hanging="180"/>
+      </w:pPr>
+    </w:lvl>
+  </w:abstractNum>
+  <w:abstractNum w:abstractNumId="4" w15:restartNumberingAfterBreak="0">
     <w:nsid w:val="599A2784"/>
     <w:multiLevelType w:val="hybridMultilevel"/>
     <w:tmpl w:val="66706042"/>
@@ -2846,7 +3851,7 @@
       </w:rPr>
     </w:lvl>
   </w:abstractNum>
-  <w:abstractNum w:abstractNumId="2" w15:restartNumberingAfterBreak="0">
+  <w:abstractNum w:abstractNumId="5" w15:restartNumberingAfterBreak="0">
     <w:nsid w:val="64456560"/>
     <w:multiLevelType w:val="hybridMultilevel"/>
     <w:tmpl w:val="D7E4C508"/>
@@ -2967,7 +3972,7 @@
       </w:rPr>
     </w:lvl>
   </w:abstractNum>
-  <w:abstractNum w:abstractNumId="3" w15:restartNumberingAfterBreak="0">
+  <w:abstractNum w:abstractNumId="6" w15:restartNumberingAfterBreak="0">
     <w:nsid w:val="71523763"/>
     <w:multiLevelType w:val="hybridMultilevel"/>
     <w:tmpl w:val="3620BC8E"/>
@@ -3080,16 +4085,177 @@
       </w:rPr>
     </w:lvl>
   </w:abstractNum>
+  <w:abstractNum w:abstractNumId="7" w15:restartNumberingAfterBreak="0">
+    <w:nsid w:val="7C290D53"/>
+    <w:multiLevelType w:val="multilevel"/>
+    <w:tmpl w:val="DC60DB6E"/>
+    <w:lvl w:ilvl="0">
+      <w:start w:val="1"/>
+      <w:numFmt w:val="bullet"/>
+      <w:lvlText w:val=""/>
+      <w:lvlJc w:val="left"/>
+      <w:pPr>
+        <w:tabs>
+          <w:tab w:val="num" w:pos="720"/>
+        </w:tabs>
+        <w:ind w:left="720" w:hanging="360"/>
+      </w:pPr>
+      <w:rPr>
+        <w:rFonts w:ascii="Symbol" w:hAnsi="Symbol" w:hint="default"/>
+        <w:sz w:val="20"/>
+      </w:rPr>
+    </w:lvl>
+    <w:lvl w:ilvl="1" w:tentative="1">
+      <w:start w:val="1"/>
+      <w:numFmt w:val="bullet"/>
+      <w:lvlText w:val="o"/>
+      <w:lvlJc w:val="left"/>
+      <w:pPr>
+        <w:tabs>
+          <w:tab w:val="num" w:pos="1440"/>
+        </w:tabs>
+        <w:ind w:left="1440" w:hanging="360"/>
+      </w:pPr>
+      <w:rPr>
+        <w:rFonts w:ascii="Courier New" w:hAnsi="Courier New" w:hint="default"/>
+        <w:sz w:val="20"/>
+      </w:rPr>
+    </w:lvl>
+    <w:lvl w:ilvl="2" w:tentative="1">
+      <w:start w:val="1"/>
+      <w:numFmt w:val="bullet"/>
+      <w:lvlText w:val=""/>
+      <w:lvlJc w:val="left"/>
+      <w:pPr>
+        <w:tabs>
+          <w:tab w:val="num" w:pos="2160"/>
+        </w:tabs>
+        <w:ind w:left="2160" w:hanging="360"/>
+      </w:pPr>
+      <w:rPr>
+        <w:rFonts w:ascii="Wingdings" w:hAnsi="Wingdings" w:hint="default"/>
+        <w:sz w:val="20"/>
+      </w:rPr>
+    </w:lvl>
+    <w:lvl w:ilvl="3" w:tentative="1">
+      <w:start w:val="1"/>
+      <w:numFmt w:val="bullet"/>
+      <w:lvlText w:val=""/>
+      <w:lvlJc w:val="left"/>
+      <w:pPr>
+        <w:tabs>
+          <w:tab w:val="num" w:pos="2880"/>
+        </w:tabs>
+        <w:ind w:left="2880" w:hanging="360"/>
+      </w:pPr>
+      <w:rPr>
+        <w:rFonts w:ascii="Wingdings" w:hAnsi="Wingdings" w:hint="default"/>
+        <w:sz w:val="20"/>
+      </w:rPr>
+    </w:lvl>
+    <w:lvl w:ilvl="4" w:tentative="1">
+      <w:start w:val="1"/>
+      <w:numFmt w:val="bullet"/>
+      <w:lvlText w:val=""/>
+      <w:lvlJc w:val="left"/>
+      <w:pPr>
+        <w:tabs>
+          <w:tab w:val="num" w:pos="3600"/>
+        </w:tabs>
+        <w:ind w:left="3600" w:hanging="360"/>
+      </w:pPr>
+      <w:rPr>
+        <w:rFonts w:ascii="Wingdings" w:hAnsi="Wingdings" w:hint="default"/>
+        <w:sz w:val="20"/>
+      </w:rPr>
+    </w:lvl>
+    <w:lvl w:ilvl="5" w:tentative="1">
+      <w:start w:val="1"/>
+      <w:numFmt w:val="bullet"/>
+      <w:lvlText w:val=""/>
+      <w:lvlJc w:val="left"/>
+      <w:pPr>
+        <w:tabs>
+          <w:tab w:val="num" w:pos="4320"/>
+        </w:tabs>
+        <w:ind w:left="4320" w:hanging="360"/>
+      </w:pPr>
+      <w:rPr>
+        <w:rFonts w:ascii="Wingdings" w:hAnsi="Wingdings" w:hint="default"/>
+        <w:sz w:val="20"/>
+      </w:rPr>
+    </w:lvl>
+    <w:lvl w:ilvl="6" w:tentative="1">
+      <w:start w:val="1"/>
+      <w:numFmt w:val="bullet"/>
+      <w:lvlText w:val=""/>
+      <w:lvlJc w:val="left"/>
+      <w:pPr>
+        <w:tabs>
+          <w:tab w:val="num" w:pos="5040"/>
+        </w:tabs>
+        <w:ind w:left="5040" w:hanging="360"/>
+      </w:pPr>
+      <w:rPr>
+        <w:rFonts w:ascii="Wingdings" w:hAnsi="Wingdings" w:hint="default"/>
+        <w:sz w:val="20"/>
+      </w:rPr>
+    </w:lvl>
+    <w:lvl w:ilvl="7" w:tentative="1">
+      <w:start w:val="1"/>
+      <w:numFmt w:val="bullet"/>
+      <w:lvlText w:val=""/>
+      <w:lvlJc w:val="left"/>
+      <w:pPr>
+        <w:tabs>
+          <w:tab w:val="num" w:pos="5760"/>
+        </w:tabs>
+        <w:ind w:left="5760" w:hanging="360"/>
+      </w:pPr>
+      <w:rPr>
+        <w:rFonts w:ascii="Wingdings" w:hAnsi="Wingdings" w:hint="default"/>
+        <w:sz w:val="20"/>
+      </w:rPr>
+    </w:lvl>
+    <w:lvl w:ilvl="8" w:tentative="1">
+      <w:start w:val="1"/>
+      <w:numFmt w:val="bullet"/>
+      <w:lvlText w:val=""/>
+      <w:lvlJc w:val="left"/>
+      <w:pPr>
+        <w:tabs>
+          <w:tab w:val="num" w:pos="6480"/>
+        </w:tabs>
+        <w:ind w:left="6480" w:hanging="360"/>
+      </w:pPr>
+      <w:rPr>
+        <w:rFonts w:ascii="Wingdings" w:hAnsi="Wingdings" w:hint="default"/>
+        <w:sz w:val="20"/>
+      </w:rPr>
+    </w:lvl>
+  </w:abstractNum>
   <w:num w:numId="1" w16cid:durableId="1444573433">
+    <w:abstractNumId w:val="1"/>
+  </w:num>
+  <w:num w:numId="2" w16cid:durableId="2099014667">
+    <w:abstractNumId w:val="5"/>
+  </w:num>
+  <w:num w:numId="3" w16cid:durableId="1751196590">
+    <w:abstractNumId w:val="4"/>
+  </w:num>
+  <w:num w:numId="4" w16cid:durableId="1631595615">
+    <w:abstractNumId w:val="6"/>
+  </w:num>
+  <w:num w:numId="5" w16cid:durableId="1537935128">
+    <w:abstractNumId w:val="2"/>
+  </w:num>
+  <w:num w:numId="6" w16cid:durableId="1233588329">
+    <w:abstractNumId w:val="7"/>
+  </w:num>
+  <w:num w:numId="7" w16cid:durableId="271744487">
     <w:abstractNumId w:val="0"/>
   </w:num>
-  <w:num w:numId="2" w16cid:durableId="2099014667">
-    <w:abstractNumId w:val="2"/>
-  </w:num>
-  <w:num w:numId="3" w16cid:durableId="1751196590">
-    <w:abstractNumId w:val="1"/>
-  </w:num>
-  <w:num w:numId="4" w16cid:durableId="1631595615">
+  <w:num w:numId="8" w16cid:durableId="1969698621">
     <w:abstractNumId w:val="3"/>
   </w:num>
 </w:numbering>
@@ -3578,7 +4744,7 @@
   <w:style w:type="paragraph" w:styleId="Prrafodelista">
     <w:name w:val="List Paragraph"/>
     <w:basedOn w:val="Normal"/>
-    <w:uiPriority w:val="1"/>
+    <w:uiPriority w:val="34"/>
     <w:qFormat/>
     <w:pPr>
       <w:ind w:left="980" w:hanging="360"/>

</xml_diff>